<commit_message>
Adding script to examine occurrence of Acartia tonsa
</commit_message>
<xml_diff>
--- a/Background/Project Planning.docx
+++ b/Background/Project Planning.docx
@@ -73,7 +73,21 @@
         <w:rPr>
           <w:rFonts w:ascii="Arial" w:hAnsi="Arial" w:cs="Arial"/>
         </w:rPr>
-        <w:t>Allele frequencies at the beginning of the season (for populations that are not present year round: CT, ME, and SB). This may help address where the animals that re-start the population each year come from (</w:t>
+        <w:t xml:space="preserve">Allele frequencies at the beginning of the season (for populations that are not present </w:t>
+      </w:r>
+      <w:proofErr w:type="gramStart"/>
+      <w:r>
+        <w:rPr>
+          <w:rFonts w:ascii="Arial" w:hAnsi="Arial" w:cs="Arial"/>
+        </w:rPr>
+        <w:t>year round</w:t>
+      </w:r>
+      <w:proofErr w:type="gramEnd"/>
+      <w:r>
+        <w:rPr>
+          <w:rFonts w:ascii="Arial" w:hAnsi="Arial" w:cs="Arial"/>
+        </w:rPr>
+        <w:t>: CT, ME, and SB). This may help address where the animals that re-start the population each year come from (</w:t>
       </w:r>
       <w:r>
         <w:rPr>
@@ -147,7 +161,21 @@
         <w:rPr>
           <w:rFonts w:ascii="Arial" w:hAnsi="Arial" w:cs="Arial"/>
         </w:rPr>
-        <w:t xml:space="preserve">Early samples are based on either past work (the Key Largo sample), how quickly I can arrange travel (for the Chesapeake and LIS sites), and the emergence of Acartia tonsa (the Maine and Shediac sites). Peak sample dates are based on when each site reaches maximum temperatures (occurs slightly earlier at lower latitudes), and aim to catch the population just before water temperatures begin to decrease. Late samples aim to catch the population just before it drops out of the community (LIS, Maine, and Shediac), or after water temperatures drop substantially (Key Largo and Chesapeake). </w:t>
+        <w:t>Early samples are based on either past work (the Key Largo sample), how quickly I can arrange travel (for the Chesapeake and LIS sites), and the emergence of Acartia tonsa (the Maine and Shediac sites). Peak sample dates are based on when each site reaches maximum temperatures (occurs slightly earlier at lower latitudes</w:t>
+      </w:r>
+      <w:proofErr w:type="gramStart"/>
+      <w:r>
+        <w:rPr>
+          <w:rFonts w:ascii="Arial" w:hAnsi="Arial" w:cs="Arial"/>
+        </w:rPr>
+        <w:t>), and</w:t>
+      </w:r>
+      <w:proofErr w:type="gramEnd"/>
+      <w:r>
+        <w:rPr>
+          <w:rFonts w:ascii="Arial" w:hAnsi="Arial" w:cs="Arial"/>
+        </w:rPr>
+        <w:t xml:space="preserve"> aim to catch the population just before water temperatures begin to decrease. Late samples aim to catch the population just before it drops out of the community (LIS, Maine, and Shediac), or after water temperatures drop substantially (Key Largo and Chesapeake). </w:t>
       </w:r>
     </w:p>
     <w:p>
@@ -645,22 +673,52 @@
               <w:jc w:val="center"/>
               <w:rPr>
                 <w:rFonts w:ascii="Arial" w:hAnsi="Arial" w:cs="Arial"/>
-              </w:rPr>
-            </w:pPr>
-            <w:r>
-              <w:rPr>
-                <w:rFonts w:ascii="Arial" w:hAnsi="Arial" w:cs="Arial"/>
-              </w:rPr>
-              <w:t xml:space="preserve">Machias? Sandy Point Bridge? </w:t>
-            </w:r>
-            <w:r>
-              <w:rPr>
-                <w:rFonts w:ascii="Arial" w:hAnsi="Arial" w:cs="Arial"/>
                 <w:b/>
                 <w:bCs/>
               </w:rPr>
-              <w:t>Darling Marine Center?</w:t>
-            </w:r>
+            </w:pPr>
+            <w:r>
+              <w:rPr>
+                <w:rFonts w:ascii="Arial" w:hAnsi="Arial" w:cs="Arial"/>
+                <w:b/>
+                <w:bCs/>
+              </w:rPr>
+              <w:t>Darling Marine Center</w:t>
+            </w:r>
+            <w:r>
+              <w:rPr>
+                <w:rFonts w:ascii="Arial" w:hAnsi="Arial" w:cs="Arial"/>
+                <w:b/>
+                <w:bCs/>
+              </w:rPr>
+              <w:t xml:space="preserve">; </w:t>
+            </w:r>
+            <w:proofErr w:type="spellStart"/>
+            <w:r>
+              <w:rPr>
+                <w:rFonts w:ascii="Arial" w:hAnsi="Arial" w:cs="Arial"/>
+                <w:b/>
+                <w:bCs/>
+              </w:rPr>
+              <w:t>Knickercane</w:t>
+            </w:r>
+            <w:proofErr w:type="spellEnd"/>
+            <w:r>
+              <w:rPr>
+                <w:rFonts w:ascii="Arial" w:hAnsi="Arial" w:cs="Arial"/>
+                <w:b/>
+                <w:bCs/>
+              </w:rPr>
+              <w:t xml:space="preserve"> Island Park</w:t>
+            </w:r>
+          </w:p>
+          <w:p>
+            <w:pPr>
+              <w:jc w:val="center"/>
+              <w:rPr>
+                <w:rFonts w:ascii="Arial" w:hAnsi="Arial" w:cs="Arial"/>
+              </w:rPr>
+            </w:pPr>
           </w:p>
         </w:tc>
         <w:tc>
@@ -1046,7 +1104,21 @@
         <w:rPr>
           <w:rFonts w:ascii="Arial" w:hAnsi="Arial" w:cs="Arial"/>
         </w:rPr>
-        <w:t xml:space="preserve"> Each individual will be preserved in 95% ethanol after</w:t>
+        <w:t xml:space="preserve"> </w:t>
+      </w:r>
+      <w:proofErr w:type="gramStart"/>
+      <w:r>
+        <w:rPr>
+          <w:rFonts w:ascii="Arial" w:hAnsi="Arial" w:cs="Arial"/>
+        </w:rPr>
+        <w:t>Each individual</w:t>
+      </w:r>
+      <w:proofErr w:type="gramEnd"/>
+      <w:r>
+        <w:rPr>
+          <w:rFonts w:ascii="Arial" w:hAnsi="Arial" w:cs="Arial"/>
+        </w:rPr>
+        <w:t xml:space="preserve"> will be preserved in 95% ethanol after</w:t>
       </w:r>
       <w:r>
         <w:rPr>
@@ -1284,7 +1356,21 @@
         <w:rPr>
           <w:rFonts w:ascii="Arial" w:hAnsi="Arial" w:cs="Arial"/>
         </w:rPr>
-        <w:t xml:space="preserve"> approach </w:t>
+        <w:t xml:space="preserve"> </w:t>
+      </w:r>
+      <w:proofErr w:type="gramStart"/>
+      <w:r>
+        <w:rPr>
+          <w:rFonts w:ascii="Arial" w:hAnsi="Arial" w:cs="Arial"/>
+        </w:rPr>
+        <w:t>approach</w:t>
+      </w:r>
+      <w:proofErr w:type="gramEnd"/>
+      <w:r>
+        <w:rPr>
+          <w:rFonts w:ascii="Arial" w:hAnsi="Arial" w:cs="Arial"/>
+        </w:rPr>
+        <w:t xml:space="preserve"> </w:t>
       </w:r>
     </w:p>
     <w:p>
@@ -1311,8 +1397,17 @@
           <w:rFonts w:ascii="Arial" w:hAnsi="Arial" w:cs="Arial"/>
           <w:strike/>
         </w:rPr>
-        <w:t>downstream applications, and whether it would work for epigenomics</w:t>
-      </w:r>
+        <w:t xml:space="preserve">downstream applications, and whether it would work for </w:t>
+      </w:r>
+      <w:proofErr w:type="gramStart"/>
+      <w:r>
+        <w:rPr>
+          <w:rFonts w:ascii="Arial" w:hAnsi="Arial" w:cs="Arial"/>
+          <w:strike/>
+        </w:rPr>
+        <w:t>epigenomics</w:t>
+      </w:r>
+      <w:proofErr w:type="gramEnd"/>
     </w:p>
     <w:p>
       <w:pPr>
@@ -1329,8 +1424,16 @@
         <w:rPr>
           <w:rFonts w:ascii="Arial" w:hAnsi="Arial" w:cs="Arial"/>
         </w:rPr>
-        <w:t>Seems like Charm works best for 50 ng inputs at a minimum</w:t>
-      </w:r>
+        <w:t xml:space="preserve">Seems like Charm works best for 50 ng inputs at a </w:t>
+      </w:r>
+      <w:proofErr w:type="gramStart"/>
+      <w:r>
+        <w:rPr>
+          <w:rFonts w:ascii="Arial" w:hAnsi="Arial" w:cs="Arial"/>
+        </w:rPr>
+        <w:t>minimum</w:t>
+      </w:r>
+      <w:proofErr w:type="gramEnd"/>
     </w:p>
     <w:p>
       <w:pPr>
@@ -1347,25 +1450,7 @@
         <w:rPr>
           <w:rFonts w:ascii="Arial" w:hAnsi="Arial" w:cs="Arial"/>
         </w:rPr>
-        <w:t xml:space="preserve">Tube 50 X 1 </w:t>
-      </w:r>
-      <w:r>
-        <w:rPr>
-          <w:rFonts w:ascii="Arial" w:hAnsi="Arial" w:cs="Arial"/>
-        </w:rPr>
-        <w:t>preps (</w:t>
-      </w:r>
-      <w:r>
-        <w:rPr>
-          <w:rFonts w:ascii="Arial" w:hAnsi="Arial" w:cs="Arial"/>
-        </w:rPr>
-        <w:t>EG-920-M</w:t>
-      </w:r>
-      <w:r>
-        <w:rPr>
-          <w:rFonts w:ascii="Arial" w:hAnsi="Arial" w:cs="Arial"/>
-        </w:rPr>
-        <w:t>)</w:t>
+        <w:t>Tube 50 X 1 preps (EG-920-M)</w:t>
       </w:r>
       <w:r>
         <w:rPr>
@@ -1421,7 +1506,21 @@
         <w:rPr>
           <w:rFonts w:ascii="Arial" w:hAnsi="Arial" w:cs="Arial"/>
         </w:rPr>
-        <w:t xml:space="preserve"> ($10,000 for the 960 sample kit</w:t>
+        <w:t xml:space="preserve"> ($10,000 for the </w:t>
+      </w:r>
+      <w:proofErr w:type="gramStart"/>
+      <w:r>
+        <w:rPr>
+          <w:rFonts w:ascii="Arial" w:hAnsi="Arial" w:cs="Arial"/>
+        </w:rPr>
+        <w:t>960 sample</w:t>
+      </w:r>
+      <w:proofErr w:type="gramEnd"/>
+      <w:r>
+        <w:rPr>
+          <w:rFonts w:ascii="Arial" w:hAnsi="Arial" w:cs="Arial"/>
+        </w:rPr>
+        <w:t xml:space="preserve"> kit</w:t>
       </w:r>
       <w:r>
         <w:rPr>
@@ -1566,7 +1665,21 @@
         <w:rPr>
           <w:rFonts w:ascii="Arial" w:hAnsi="Arial" w:cs="Arial"/>
         </w:rPr>
-        <w:t>The 480 sample kit from Twist (~$5000)</w:t>
+        <w:t xml:space="preserve">The </w:t>
+      </w:r>
+      <w:proofErr w:type="gramStart"/>
+      <w:r>
+        <w:rPr>
+          <w:rFonts w:ascii="Arial" w:hAnsi="Arial" w:cs="Arial"/>
+        </w:rPr>
+        <w:t>480 sample</w:t>
+      </w:r>
+      <w:proofErr w:type="gramEnd"/>
+      <w:r>
+        <w:rPr>
+          <w:rFonts w:ascii="Arial" w:hAnsi="Arial" w:cs="Arial"/>
+        </w:rPr>
+        <w:t xml:space="preserve"> kit from Twist (~$5000)</w:t>
       </w:r>
     </w:p>
     <w:p>

</xml_diff>